<commit_message>
Ajustes ETL, documentaçao. Adicionado imagem da Modelagem.
</commit_message>
<xml_diff>
--- a/Documentação/Analise case OLIST.docx
+++ b/Documentação/Analise case OLIST.docx
@@ -18,67 +18,930 @@
         <w:jc w:val="both"/>
       </w:pPr>
       <w:r>
-        <w:t xml:space="preserve">Foram criadas visualizações que auxiliam no monitoramento </w:t>
-      </w:r>
-      <w:r>
-        <w:t xml:space="preserve">das categorias dos produtos vendidos pelo e-commerce, com valores mínimos e máximo e totalidade de vendas por estado. Uma visualização onde se pode acompanhar o total de vendas feitas por estado assim como as compras feita por localidade e notas por categoria dos produtos. Uma sessão criada para compara as avaliações com a quantidade de comentários dos produtos. Na </w:t>
-      </w:r>
-      <w:r>
-        <w:t>última</w:t>
-      </w:r>
-      <w:r>
-        <w:t xml:space="preserve"> tela pode-se acompanhar a média de tempo gasto para se realizar uma entrega e a estimativa para </w:t>
-      </w:r>
-      <w:r>
-        <w:t>ela</w:t>
-      </w:r>
-      <w:r>
-        <w:t>, assim como o total de itens já entregues, total de itens por status da entrega e as notas dos itens entregues.</w:t>
+        <w:t>Foram criadas visualizações que auxiliam no monitoramento das categorias dos produtos vendidos pelo e-commerce, incluindo valores mínimos, máximos e o total de vendas por estado. A visualização permite acompanhar o total de vendas feitas por estado, as compras por localidade e as avaliações por categoria de produtos. Além disso, uma seção foi criada para comparar as avaliações com a quantidade de comentários dos produtos. Na última tela, é possível acompanhar a média de tempo gasto para realizar uma entrega, a estimativa de entrega, o total de itens entregues, o total de itens por status de entrega e as notas dos itens entregues.</w:t>
       </w:r>
     </w:p>
     <w:p>
       <w:pPr>
         <w:ind w:firstLine="708"/>
         <w:jc w:val="both"/>
-      </w:pPr>
-      <w:r>
-        <w:t xml:space="preserve">Na </w:t>
-      </w:r>
-      <w:r>
-        <w:t>página</w:t>
-      </w:r>
-      <w:r>
-        <w:t xml:space="preserve"> 1 do dashboard temos as seguintes KPIs Total de </w:t>
-      </w:r>
-      <w:r>
-        <w:t>Categorias de</w:t>
-      </w:r>
-      <w:r>
-        <w:t xml:space="preserve"> Produtos onde vemos o total de categorias existente na base de dados, Menor valor Produto com o menor valor de um produto e Maior valor Produto com o produto de maior valor. Toda essa </w:t>
+        <w:rPr>
+          <w:b/>
+          <w:bCs/>
+        </w:rPr>
+      </w:pPr>
+      <w:r>
+        <w:rPr>
+          <w:b/>
+          <w:bCs/>
+        </w:rPr>
+        <w:t>Página 1: Monitoramento de Categorias de Produtos</w:t>
+      </w:r>
+    </w:p>
+    <w:p>
+      <w:pPr>
+        <w:numPr>
+          <w:ilvl w:val="0"/>
+          <w:numId w:val="1"/>
+        </w:numPr>
+        <w:jc w:val="both"/>
+      </w:pPr>
+      <w:r>
+        <w:rPr>
+          <w:b/>
+          <w:bCs/>
+        </w:rPr>
+        <w:t>KPIs Principais</w:t>
+      </w:r>
+      <w:r>
+        <w:t>:</w:t>
+      </w:r>
+    </w:p>
+    <w:p>
+      <w:pPr>
+        <w:numPr>
+          <w:ilvl w:val="1"/>
+          <w:numId w:val="1"/>
+        </w:numPr>
+        <w:jc w:val="both"/>
+      </w:pPr>
+      <w:r>
+        <w:rPr>
+          <w:b/>
+          <w:bCs/>
+        </w:rPr>
+        <w:t>Total de Categorias de Produtos</w:t>
+      </w:r>
+      <w:r>
+        <w:t>: Mostra o total de categorias existentes na base de dados.</w:t>
+      </w:r>
+    </w:p>
+    <w:p>
+      <w:pPr>
+        <w:numPr>
+          <w:ilvl w:val="1"/>
+          <w:numId w:val="1"/>
+        </w:numPr>
+        <w:jc w:val="both"/>
+      </w:pPr>
+      <w:r>
+        <w:rPr>
+          <w:b/>
+          <w:bCs/>
+        </w:rPr>
+        <w:t>Menor Valor de Produto</w:t>
+      </w:r>
+      <w:r>
+        <w:t>: Exibe o produto com o menor valor.</w:t>
+      </w:r>
+    </w:p>
+    <w:p>
+      <w:pPr>
+        <w:numPr>
+          <w:ilvl w:val="1"/>
+          <w:numId w:val="1"/>
+        </w:numPr>
+        <w:jc w:val="both"/>
+      </w:pPr>
+      <w:r>
+        <w:rPr>
+          <w:b/>
+          <w:bCs/>
+        </w:rPr>
+        <w:t>Maior Valor de Produto</w:t>
+      </w:r>
+      <w:r>
+        <w:t>: Exibe o produto com o maior valor.</w:t>
+      </w:r>
+    </w:p>
+    <w:p>
+      <w:pPr>
+        <w:numPr>
+          <w:ilvl w:val="0"/>
+          <w:numId w:val="1"/>
+        </w:numPr>
+        <w:jc w:val="both"/>
+      </w:pPr>
+      <w:r>
+        <w:rPr>
+          <w:b/>
+          <w:bCs/>
+        </w:rPr>
+        <w:t>Funcionalidades</w:t>
+      </w:r>
+      <w:r>
+        <w:t>:</w:t>
+      </w:r>
+    </w:p>
+    <w:p>
+      <w:pPr>
+        <w:numPr>
+          <w:ilvl w:val="1"/>
+          <w:numId w:val="1"/>
+        </w:numPr>
+        <w:jc w:val="both"/>
+      </w:pPr>
+      <w:r>
+        <w:t xml:space="preserve">Filtro de </w:t>
+      </w:r>
+      <w:r>
+        <w:rPr>
+          <w:b/>
+          <w:bCs/>
+        </w:rPr>
+        <w:t>Categoria de Produto</w:t>
+      </w:r>
+      <w:r>
+        <w:t xml:space="preserve"> para manipulação da visualização.</w:t>
+      </w:r>
+    </w:p>
+    <w:p>
+      <w:pPr>
+        <w:numPr>
+          <w:ilvl w:val="1"/>
+          <w:numId w:val="1"/>
+        </w:numPr>
+        <w:jc w:val="both"/>
+      </w:pPr>
+      <w:r>
+        <w:t>Tabela com visualização de categorias e quantidades de venda.</w:t>
+      </w:r>
+    </w:p>
+    <w:p>
+      <w:pPr>
+        <w:numPr>
+          <w:ilvl w:val="1"/>
+          <w:numId w:val="1"/>
+        </w:numPr>
+        <w:jc w:val="both"/>
+      </w:pPr>
+      <w:r>
+        <w:t>Mapa mostrando o total de compras por estado.</w:t>
+      </w:r>
+    </w:p>
+    <w:p>
+      <w:pPr>
+        <w:ind w:firstLine="708"/>
+        <w:jc w:val="both"/>
+        <w:rPr>
+          <w:b/>
+          <w:bCs/>
+        </w:rPr>
+      </w:pPr>
+      <w:r>
+        <w:rPr>
+          <w:b/>
+          <w:bCs/>
+        </w:rPr>
+        <w:t>Página 2: Vendas por Estado</w:t>
+      </w:r>
+    </w:p>
+    <w:p>
+      <w:pPr>
+        <w:numPr>
+          <w:ilvl w:val="0"/>
+          <w:numId w:val="2"/>
+        </w:numPr>
+        <w:jc w:val="both"/>
+      </w:pPr>
+      <w:r>
+        <w:rPr>
+          <w:b/>
+          <w:bCs/>
+        </w:rPr>
+        <w:t>Visualizações</w:t>
+      </w:r>
+      <w:r>
+        <w:t>:</w:t>
+      </w:r>
+    </w:p>
+    <w:p>
+      <w:pPr>
+        <w:numPr>
+          <w:ilvl w:val="1"/>
+          <w:numId w:val="2"/>
+        </w:numPr>
+        <w:jc w:val="both"/>
+      </w:pPr>
+      <w:r>
+        <w:t>Gráfico de funil mostrando o total de vendas por estado.</w:t>
+      </w:r>
+    </w:p>
+    <w:p>
+      <w:pPr>
+        <w:numPr>
+          <w:ilvl w:val="1"/>
+          <w:numId w:val="2"/>
+        </w:numPr>
+        <w:jc w:val="both"/>
+      </w:pPr>
+      <w:r>
+        <w:t>Quatro mapas destacando:</w:t>
+      </w:r>
+    </w:p>
+    <w:p>
+      <w:pPr>
+        <w:numPr>
+          <w:ilvl w:val="2"/>
+          <w:numId w:val="2"/>
+        </w:numPr>
+        <w:jc w:val="both"/>
+      </w:pPr>
+      <w:r>
+        <w:t>Total de clientes por estado.</w:t>
+      </w:r>
+    </w:p>
+    <w:p>
+      <w:pPr>
+        <w:numPr>
+          <w:ilvl w:val="2"/>
+          <w:numId w:val="2"/>
+        </w:numPr>
+        <w:jc w:val="both"/>
+      </w:pPr>
+      <w:r>
+        <w:t>Total de vendedores por estado.</w:t>
+      </w:r>
+    </w:p>
+    <w:p>
+      <w:pPr>
+        <w:numPr>
+          <w:ilvl w:val="2"/>
+          <w:numId w:val="2"/>
+        </w:numPr>
+        <w:jc w:val="both"/>
+      </w:pPr>
+      <w:r>
+        <w:t>Compras por UF.</w:t>
+      </w:r>
+    </w:p>
+    <w:p>
+      <w:pPr>
+        <w:numPr>
+          <w:ilvl w:val="2"/>
+          <w:numId w:val="2"/>
+        </w:numPr>
+        <w:jc w:val="both"/>
+      </w:pPr>
+      <w:r>
+        <w:t>Vendas por UF.</w:t>
+      </w:r>
+    </w:p>
+    <w:p>
+      <w:pPr>
+        <w:ind w:firstLine="708"/>
+        <w:jc w:val="both"/>
+        <w:rPr>
+          <w:b/>
+          <w:bCs/>
+        </w:rPr>
+      </w:pPr>
+      <w:r>
+        <w:rPr>
+          <w:b/>
+          <w:bCs/>
+        </w:rPr>
+        <w:t>Página 3: Avaliações e Comentários</w:t>
+      </w:r>
+    </w:p>
+    <w:p>
+      <w:pPr>
+        <w:numPr>
+          <w:ilvl w:val="0"/>
+          <w:numId w:val="3"/>
+        </w:numPr>
+        <w:jc w:val="both"/>
+      </w:pPr>
+      <w:r>
+        <w:rPr>
+          <w:b/>
+          <w:bCs/>
+        </w:rPr>
+        <w:t>Visualizações</w:t>
+      </w:r>
+      <w:r>
+        <w:t>:</w:t>
+      </w:r>
+    </w:p>
+    <w:p>
+      <w:pPr>
+        <w:numPr>
+          <w:ilvl w:val="1"/>
+          <w:numId w:val="3"/>
+        </w:numPr>
+        <w:jc w:val="both"/>
+      </w:pPr>
+      <w:r>
+        <w:lastRenderedPageBreak/>
+        <w:t>Tabela com a quantidade de avaliações e comentários, detalhada por notas de 1 a 5.</w:t>
+      </w:r>
+    </w:p>
+    <w:p>
+      <w:pPr>
+        <w:numPr>
+          <w:ilvl w:val="1"/>
+          <w:numId w:val="3"/>
+        </w:numPr>
+        <w:jc w:val="both"/>
+      </w:pPr>
+      <w:r>
+        <w:t>Gráfico de área mostrando a proporção entre avaliações e comentários.</w:t>
+      </w:r>
+    </w:p>
+    <w:p>
+      <w:pPr>
+        <w:numPr>
+          <w:ilvl w:val="1"/>
+          <w:numId w:val="3"/>
+        </w:numPr>
+        <w:jc w:val="both"/>
+      </w:pPr>
+      <w:r>
+        <w:t>Gráfico de barras exibindo notas por categoria de produtos.</w:t>
+      </w:r>
+    </w:p>
+    <w:p>
+      <w:pPr>
+        <w:ind w:firstLine="708"/>
+        <w:jc w:val="both"/>
+        <w:rPr>
+          <w:b/>
+          <w:bCs/>
+        </w:rPr>
+      </w:pPr>
+      <w:r>
+        <w:rPr>
+          <w:b/>
+          <w:bCs/>
+        </w:rPr>
+        <w:t>Página 4: Prazos de Entrega</w:t>
+      </w:r>
+    </w:p>
+    <w:p>
+      <w:pPr>
+        <w:numPr>
+          <w:ilvl w:val="0"/>
+          <w:numId w:val="4"/>
+        </w:numPr>
+        <w:jc w:val="both"/>
+      </w:pPr>
+      <w:r>
+        <w:rPr>
+          <w:b/>
+          <w:bCs/>
+        </w:rPr>
+        <w:t>Visualizações</w:t>
+      </w:r>
+      <w:r>
+        <w:t>:</w:t>
+      </w:r>
+    </w:p>
+    <w:p>
+      <w:pPr>
+        <w:numPr>
+          <w:ilvl w:val="1"/>
+          <w:numId w:val="4"/>
+        </w:numPr>
+        <w:jc w:val="both"/>
+      </w:pPr>
+      <w:r>
+        <w:t>Gráficos focados nos prazos de entrega:</w:t>
+      </w:r>
+    </w:p>
+    <w:p>
+      <w:pPr>
+        <w:numPr>
+          <w:ilvl w:val="2"/>
+          <w:numId w:val="4"/>
+        </w:numPr>
+        <w:jc w:val="both"/>
+      </w:pPr>
+      <w:r>
+        <w:t>Média de tempo desde a aprovação do pedido até a entrega.</w:t>
+      </w:r>
+    </w:p>
+    <w:p>
+      <w:pPr>
+        <w:numPr>
+          <w:ilvl w:val="2"/>
+          <w:numId w:val="4"/>
+        </w:numPr>
+        <w:jc w:val="both"/>
+      </w:pPr>
+      <w:r>
+        <w:t>Média real do tempo de entrega, considerando a data de aprovação e a data de entrega.</w:t>
+      </w:r>
+    </w:p>
+    <w:p>
+      <w:pPr>
+        <w:numPr>
+          <w:ilvl w:val="1"/>
+          <w:numId w:val="4"/>
+        </w:numPr>
+        <w:jc w:val="both"/>
+      </w:pPr>
+      <w:r>
+        <w:t>Tabela com status de entrega e total de cada status.</w:t>
+      </w:r>
+    </w:p>
+    <w:p>
+      <w:pPr>
+        <w:numPr>
+          <w:ilvl w:val="1"/>
+          <w:numId w:val="4"/>
+        </w:numPr>
+        <w:jc w:val="both"/>
+      </w:pPr>
+      <w:r>
+        <w:t>Gráfico de barras com notas dos itens entregues.</w:t>
+      </w:r>
+    </w:p>
+    <w:p>
+      <w:pPr>
+        <w:ind w:firstLine="708"/>
+        <w:jc w:val="both"/>
+        <w:rPr>
+          <w:b/>
+          <w:bCs/>
+        </w:rPr>
+      </w:pPr>
+      <w:r>
+        <w:rPr>
+          <w:b/>
+          <w:bCs/>
+        </w:rPr>
+        <w:t>Fonte de Dados e ETL</w:t>
+      </w:r>
+    </w:p>
+    <w:p>
+      <w:pPr>
+        <w:numPr>
+          <w:ilvl w:val="0"/>
+          <w:numId w:val="5"/>
+        </w:numPr>
+        <w:jc w:val="both"/>
+      </w:pPr>
+      <w:r>
+        <w:rPr>
+          <w:b/>
+          <w:bCs/>
+        </w:rPr>
+        <w:t>Fonte de Dados</w:t>
+      </w:r>
+      <w:r>
+        <w:t>:</w:t>
+      </w:r>
+    </w:p>
+    <w:p>
+      <w:pPr>
+        <w:numPr>
+          <w:ilvl w:val="1"/>
+          <w:numId w:val="5"/>
+        </w:numPr>
+        <w:jc w:val="both"/>
+      </w:pPr>
+      <w:r>
+        <w:t xml:space="preserve">Dados baseados em arquivos CSV, carregados através do </w:t>
       </w:r>
       <w:proofErr w:type="spellStart"/>
       <w:r>
+        <w:t>Pentaho</w:t>
+      </w:r>
+      <w:proofErr w:type="spellEnd"/>
+      <w:r>
+        <w:t xml:space="preserve"> Data </w:t>
+      </w:r>
+      <w:proofErr w:type="spellStart"/>
+      <w:r>
+        <w:t>Integration</w:t>
+      </w:r>
+      <w:proofErr w:type="spellEnd"/>
+      <w:r>
+        <w:t>.</w:t>
+      </w:r>
+    </w:p>
+    <w:p>
+      <w:pPr>
+        <w:numPr>
+          <w:ilvl w:val="1"/>
+          <w:numId w:val="5"/>
+        </w:numPr>
+        <w:jc w:val="both"/>
+      </w:pPr>
+      <w:r>
+        <w:t>Dados transformados e carregados no banco de dados PostgreSQL.</w:t>
+      </w:r>
+    </w:p>
+    <w:p>
+      <w:pPr>
+        <w:numPr>
+          <w:ilvl w:val="0"/>
+          <w:numId w:val="5"/>
+        </w:numPr>
+        <w:jc w:val="both"/>
+      </w:pPr>
+      <w:r>
         <w:rPr>
-          <w:i/>
-          <w:iCs/>
+          <w:b/>
+          <w:bCs/>
         </w:rPr>
-        <w:t>view</w:t>
+        <w:t>Tabelas Identificadas</w:t>
+      </w:r>
+      <w:r>
+        <w:t>:</w:t>
+      </w:r>
+    </w:p>
+    <w:p>
+      <w:pPr>
+        <w:numPr>
+          <w:ilvl w:val="1"/>
+          <w:numId w:val="5"/>
+        </w:numPr>
+        <w:jc w:val="both"/>
+      </w:pPr>
+      <w:r>
+        <w:rPr>
+          <w:b/>
+          <w:bCs/>
+        </w:rPr>
+        <w:t>Tabelas de Fato</w:t>
+      </w:r>
+      <w:r>
+        <w:t xml:space="preserve">: </w:t>
+      </w:r>
+      <w:proofErr w:type="spellStart"/>
+      <w:r>
+        <w:t>orders</w:t>
       </w:r>
       <w:proofErr w:type="spellEnd"/>
       <w:r>
-        <w:t xml:space="preserve"> pode ser manipulado pelo filtro Categoria de Produto</w:t>
-      </w:r>
-      <w:r>
-        <w:t>. Podemos visualizar as categorias e quantidades de venda em uma tabela e visualizar o total de compras feitas por estado no mapa.</w:t>
+        <w:t>.</w:t>
+      </w:r>
+    </w:p>
+    <w:p>
+      <w:pPr>
+        <w:numPr>
+          <w:ilvl w:val="1"/>
+          <w:numId w:val="5"/>
+        </w:numPr>
+        <w:jc w:val="both"/>
+      </w:pPr>
+      <w:r>
+        <w:rPr>
+          <w:b/>
+          <w:bCs/>
+        </w:rPr>
+        <w:t>Tabelas de Dimensão</w:t>
+      </w:r>
+      <w:r>
+        <w:t xml:space="preserve">: </w:t>
+      </w:r>
+      <w:proofErr w:type="spellStart"/>
+      <w:r>
+        <w:t>customers</w:t>
+      </w:r>
+      <w:proofErr w:type="spellEnd"/>
+      <w:r>
+        <w:t xml:space="preserve">, </w:t>
+      </w:r>
+      <w:proofErr w:type="spellStart"/>
+      <w:r>
+        <w:t>geolocation</w:t>
+      </w:r>
+      <w:proofErr w:type="spellEnd"/>
+      <w:r>
+        <w:t xml:space="preserve">, </w:t>
+      </w:r>
+      <w:proofErr w:type="spellStart"/>
+      <w:r>
+        <w:t>products</w:t>
+      </w:r>
+      <w:proofErr w:type="spellEnd"/>
+      <w:r>
+        <w:t xml:space="preserve">, </w:t>
+      </w:r>
+      <w:proofErr w:type="spellStart"/>
+      <w:r>
+        <w:t>sellers</w:t>
+      </w:r>
+      <w:proofErr w:type="spellEnd"/>
+      <w:r>
+        <w:t xml:space="preserve">, </w:t>
+      </w:r>
+      <w:proofErr w:type="spellStart"/>
+      <w:r>
+        <w:t>category_name_</w:t>
+      </w:r>
+      <w:proofErr w:type="gramStart"/>
+      <w:r>
+        <w:t>translation</w:t>
+      </w:r>
+      <w:proofErr w:type="spellEnd"/>
+      <w:r>
+        <w:t xml:space="preserve">,  </w:t>
+      </w:r>
+      <w:proofErr w:type="spellStart"/>
+      <w:r>
+        <w:t>order</w:t>
+      </w:r>
+      <w:proofErr w:type="gramEnd"/>
+      <w:r>
+        <w:t>_items</w:t>
+      </w:r>
+      <w:proofErr w:type="spellEnd"/>
+      <w:r>
+        <w:t xml:space="preserve">, </w:t>
+      </w:r>
+      <w:proofErr w:type="spellStart"/>
+      <w:r>
+        <w:t>order_payments</w:t>
+      </w:r>
+      <w:proofErr w:type="spellEnd"/>
+      <w:r>
+        <w:t xml:space="preserve">, </w:t>
+      </w:r>
+      <w:proofErr w:type="spellStart"/>
+      <w:r>
+        <w:t>order_reviews</w:t>
+      </w:r>
+      <w:proofErr w:type="spellEnd"/>
+      <w:r>
+        <w:t>.</w:t>
+      </w:r>
+    </w:p>
+    <w:p>
+      <w:pPr>
+        <w:numPr>
+          <w:ilvl w:val="1"/>
+          <w:numId w:val="5"/>
+        </w:numPr>
+        <w:jc w:val="both"/>
+      </w:pPr>
+      <w:r>
+        <w:t xml:space="preserve">Dimensão de tempo criada pela </w:t>
+      </w:r>
+      <w:proofErr w:type="spellStart"/>
+      <w:r>
+        <w:t>stored</w:t>
+      </w:r>
+      <w:proofErr w:type="spellEnd"/>
+      <w:r>
+        <w:t xml:space="preserve"> procedure UP_CARGA_DIMENSAO_TEMPO, populada com o período de 2000 a 2100 (dados disponíveis a partir de 2017).</w:t>
+      </w:r>
+    </w:p>
+    <w:p>
+      <w:pPr>
+        <w:numPr>
+          <w:ilvl w:val="0"/>
+          <w:numId w:val="5"/>
+        </w:numPr>
+        <w:jc w:val="both"/>
+      </w:pPr>
+      <w:r>
+        <w:rPr>
+          <w:b/>
+          <w:bCs/>
+        </w:rPr>
+        <w:t xml:space="preserve">Data </w:t>
+      </w:r>
+      <w:proofErr w:type="spellStart"/>
+      <w:r>
+        <w:rPr>
+          <w:b/>
+          <w:bCs/>
+        </w:rPr>
+        <w:t>Warehouses</w:t>
+      </w:r>
+      <w:proofErr w:type="spellEnd"/>
+      <w:r>
+        <w:t>:</w:t>
+      </w:r>
+    </w:p>
+    <w:p>
+      <w:pPr>
+        <w:numPr>
+          <w:ilvl w:val="1"/>
+          <w:numId w:val="5"/>
+        </w:numPr>
+        <w:jc w:val="both"/>
+      </w:pPr>
+      <w:proofErr w:type="spellStart"/>
+      <w:r>
+        <w:rPr>
+          <w:b/>
+          <w:bCs/>
+        </w:rPr>
+        <w:t>dw_olist</w:t>
+      </w:r>
+      <w:proofErr w:type="spellEnd"/>
+      <w:r>
+        <w:t>: Armazena informações gerais.</w:t>
+      </w:r>
+    </w:p>
+    <w:p>
+      <w:pPr>
+        <w:numPr>
+          <w:ilvl w:val="1"/>
+          <w:numId w:val="5"/>
+        </w:numPr>
+        <w:jc w:val="both"/>
+      </w:pPr>
+      <w:proofErr w:type="spellStart"/>
+      <w:r>
+        <w:rPr>
+          <w:b/>
+          <w:bCs/>
+        </w:rPr>
+        <w:t>dw_entrega</w:t>
+      </w:r>
+      <w:proofErr w:type="spellEnd"/>
+      <w:r>
+        <w:t>: Armazena informações específicas de entregas.</w:t>
+      </w:r>
+    </w:p>
+    <w:p>
+      <w:pPr>
+        <w:numPr>
+          <w:ilvl w:val="0"/>
+          <w:numId w:val="5"/>
+        </w:numPr>
+        <w:jc w:val="both"/>
+      </w:pPr>
+      <w:r>
+        <w:rPr>
+          <w:b/>
+          <w:bCs/>
+        </w:rPr>
+        <w:t>Processo ETL</w:t>
+      </w:r>
+      <w:r>
+        <w:t>:</w:t>
+      </w:r>
+    </w:p>
+    <w:p>
+      <w:pPr>
+        <w:numPr>
+          <w:ilvl w:val="1"/>
+          <w:numId w:val="5"/>
+        </w:numPr>
+        <w:jc w:val="both"/>
+      </w:pPr>
+      <w:r>
+        <w:t>Criada uma transformação para cada arquivo CSV, carregando os dados em tabelas no banco de dados.</w:t>
+      </w:r>
+    </w:p>
+    <w:p>
+      <w:pPr>
+        <w:numPr>
+          <w:ilvl w:val="1"/>
+          <w:numId w:val="5"/>
+        </w:numPr>
+        <w:jc w:val="both"/>
+      </w:pPr>
+      <w:r>
+        <w:t xml:space="preserve">Transformações divididas em </w:t>
+      </w:r>
+      <w:proofErr w:type="spellStart"/>
+      <w:r>
+        <w:t>jobs</w:t>
+      </w:r>
+      <w:proofErr w:type="spellEnd"/>
+      <w:r>
+        <w:t xml:space="preserve"> para dimensões e fatos.</w:t>
+      </w:r>
+    </w:p>
+    <w:p>
+      <w:pPr>
+        <w:numPr>
+          <w:ilvl w:val="1"/>
+          <w:numId w:val="5"/>
+        </w:numPr>
+        <w:jc w:val="both"/>
+      </w:pPr>
+      <w:r>
+        <w:lastRenderedPageBreak/>
+        <w:t>Dimensão de tempo populada para o período de 2000 a 2100.</w:t>
       </w:r>
     </w:p>
     <w:p>
       <w:pPr>
         <w:ind w:firstLine="708"/>
         <w:jc w:val="both"/>
-      </w:pPr>
-      <w:r>
-        <w:t>Na página 2 temos o total de vendas por estado em um gráfico de funil e 4 mapas onde neles acompanhamos total de clientes por estado, vendedores por estado e compras e vendas por UF.</w:t>
+        <w:rPr>
+          <w:b/>
+          <w:bCs/>
+        </w:rPr>
+      </w:pPr>
+      <w:r>
+        <w:rPr>
+          <w:b/>
+          <w:bCs/>
+        </w:rPr>
+        <w:t>Modelo de Predição</w:t>
+      </w:r>
+    </w:p>
+    <w:p>
+      <w:pPr>
+        <w:numPr>
+          <w:ilvl w:val="0"/>
+          <w:numId w:val="6"/>
+        </w:numPr>
+        <w:jc w:val="both"/>
+      </w:pPr>
+      <w:r>
+        <w:rPr>
+          <w:b/>
+          <w:bCs/>
+        </w:rPr>
+        <w:t>Desenvolvimento</w:t>
+      </w:r>
+      <w:r>
+        <w:t>:</w:t>
+      </w:r>
+    </w:p>
+    <w:p>
+      <w:pPr>
+        <w:numPr>
+          <w:ilvl w:val="1"/>
+          <w:numId w:val="6"/>
+        </w:numPr>
+        <w:jc w:val="both"/>
+      </w:pPr>
+      <w:r>
+        <w:t xml:space="preserve">Modelo de predição criado em Python usando dados do </w:t>
+      </w:r>
+      <w:proofErr w:type="spellStart"/>
+      <w:r>
+        <w:rPr>
+          <w:b/>
+          <w:bCs/>
+        </w:rPr>
+        <w:t>dw_entrega</w:t>
+      </w:r>
+      <w:proofErr w:type="spellEnd"/>
+      <w:r>
+        <w:t>.</w:t>
+      </w:r>
+    </w:p>
+    <w:p>
+      <w:pPr>
+        <w:numPr>
+          <w:ilvl w:val="1"/>
+          <w:numId w:val="6"/>
+        </w:numPr>
+        <w:jc w:val="both"/>
+      </w:pPr>
+      <w:r>
+        <w:t>Objetivo: Prever a chance de um pedido ser entregue com sucesso ou ser cancelado.</w:t>
+      </w:r>
+    </w:p>
+    <w:p>
+      <w:pPr>
+        <w:numPr>
+          <w:ilvl w:val="0"/>
+          <w:numId w:val="6"/>
+        </w:numPr>
+        <w:jc w:val="both"/>
+      </w:pPr>
+      <w:r>
+        <w:rPr>
+          <w:b/>
+          <w:bCs/>
+        </w:rPr>
+        <w:t>Resultados</w:t>
+      </w:r>
+      <w:r>
+        <w:t>:</w:t>
+      </w:r>
+    </w:p>
+    <w:p>
+      <w:pPr>
+        <w:numPr>
+          <w:ilvl w:val="1"/>
+          <w:numId w:val="6"/>
+        </w:numPr>
+        <w:jc w:val="both"/>
+      </w:pPr>
+      <w:r>
+        <w:t xml:space="preserve">Dados insuficientes para um modelo de aprendizado </w:t>
+      </w:r>
+      <w:r>
+        <w:t>confiável</w:t>
+      </w:r>
+      <w:r>
+        <w:t>.</w:t>
+      </w:r>
+    </w:p>
+    <w:p>
+      <w:pPr>
+        <w:numPr>
+          <w:ilvl w:val="1"/>
+          <w:numId w:val="6"/>
+        </w:numPr>
+        <w:jc w:val="both"/>
+      </w:pPr>
+      <w:r>
+        <w:t>Decisão de não utilizar o modelo como fonte no dashboard devido à baixa acurácia.</w:t>
       </w:r>
     </w:p>
     <w:p>
@@ -87,7 +950,7 @@
         <w:jc w:val="both"/>
       </w:pPr>
       <w:r>
-        <w:t>Na página 3 é visível uma tabela com as informações referente a quantidade de notas dadas por avaliações e quantidade de comentários feitos de acordo com cada nota de 1 a 5. Temos um gráfico de área com a proporção avaliação x comentários. Também temos um gráfico de barras com as notas por categoria dos produtos.</w:t>
+        <w:t>Esta documentação oferece uma visão abrangente das visualizações criadas, fontes de dados utilizadas, processos ETL implementados e a tentativa de integração de um modelo de predição.</w:t>
       </w:r>
     </w:p>
     <w:p>
@@ -95,274 +958,11 @@
         <w:ind w:firstLine="708"/>
         <w:jc w:val="both"/>
       </w:pPr>
-      <w:r>
-        <w:t>Na página 4 a visualização é focada nos prazos de entrega onde nelas podemos acompanhar média de tempo que se leva para ser feita uma entrega desse a data de aprovação do pedido e a média real do tempo levado para essa entrega ser realizada levando em conta a data da aprovação do pedido para a data da entrega efetuada. Temos uma tabela com os status de entrega e o total de cada. E um gráfico de barras com as notas por itens entregues.</w:t>
-      </w:r>
-    </w:p>
-    <w:p>
-      <w:pPr>
-        <w:ind w:firstLine="708"/>
-        <w:jc w:val="both"/>
-      </w:pPr>
-      <w:r>
-        <w:t xml:space="preserve">A fonte de dados é baseada em arquivos do tipo </w:t>
-      </w:r>
-      <w:proofErr w:type="spellStart"/>
-      <w:r>
-        <w:rPr>
-          <w:i/>
-          <w:iCs/>
-        </w:rPr>
-        <w:t>csv</w:t>
-      </w:r>
-      <w:proofErr w:type="spellEnd"/>
-      <w:r>
-        <w:t xml:space="preserve"> foram todos carregados através do </w:t>
-      </w:r>
-      <w:proofErr w:type="spellStart"/>
-      <w:r>
-        <w:t>Pentaho</w:t>
-      </w:r>
-      <w:proofErr w:type="spellEnd"/>
-      <w:r>
-        <w:t xml:space="preserve"> Data </w:t>
-      </w:r>
-      <w:proofErr w:type="spellStart"/>
-      <w:r>
-        <w:t>Integration</w:t>
-      </w:r>
-      <w:proofErr w:type="spellEnd"/>
-      <w:r>
-        <w:t xml:space="preserve"> para que fossem transformados e carregados no bando de dados </w:t>
-      </w:r>
-      <w:proofErr w:type="spellStart"/>
-      <w:r>
-        <w:t>PostegreSQL</w:t>
-      </w:r>
-      <w:proofErr w:type="spellEnd"/>
-      <w:r>
-        <w:t xml:space="preserve">. Foram identificadas as seguintes tabelas como fato: </w:t>
-      </w:r>
-      <w:proofErr w:type="spellStart"/>
-      <w:r>
-        <w:t>order_items</w:t>
-      </w:r>
-      <w:proofErr w:type="spellEnd"/>
-      <w:r>
-        <w:t xml:space="preserve">, </w:t>
-      </w:r>
-      <w:proofErr w:type="spellStart"/>
-      <w:r>
-        <w:t>order_payments</w:t>
-      </w:r>
-      <w:proofErr w:type="spellEnd"/>
-      <w:r>
-        <w:t xml:space="preserve">, </w:t>
-      </w:r>
-      <w:proofErr w:type="spellStart"/>
-      <w:r>
-        <w:t>order_reviews</w:t>
-      </w:r>
-      <w:proofErr w:type="spellEnd"/>
-      <w:r>
-        <w:t xml:space="preserve"> e </w:t>
-      </w:r>
-      <w:proofErr w:type="spellStart"/>
-      <w:r>
-        <w:t>orders</w:t>
-      </w:r>
-      <w:proofErr w:type="spellEnd"/>
-      <w:r>
-        <w:t xml:space="preserve">. As tabelas a seguir foram identificadas como dimensão: </w:t>
-      </w:r>
-      <w:proofErr w:type="spellStart"/>
-      <w:r>
-        <w:t>customers</w:t>
-      </w:r>
-      <w:proofErr w:type="spellEnd"/>
-      <w:r>
-        <w:t xml:space="preserve">, </w:t>
-      </w:r>
-      <w:proofErr w:type="spellStart"/>
-      <w:r>
-        <w:t>geolocation</w:t>
-      </w:r>
-      <w:proofErr w:type="spellEnd"/>
-      <w:r>
-        <w:t xml:space="preserve">, </w:t>
-      </w:r>
-      <w:proofErr w:type="spellStart"/>
-      <w:r>
-        <w:t>products</w:t>
-      </w:r>
-      <w:proofErr w:type="spellEnd"/>
-      <w:r>
-        <w:t xml:space="preserve">, </w:t>
-      </w:r>
-      <w:proofErr w:type="spellStart"/>
-      <w:r>
-        <w:t>sellers</w:t>
-      </w:r>
-      <w:proofErr w:type="spellEnd"/>
-      <w:r>
-        <w:t xml:space="preserve"> e </w:t>
-      </w:r>
-      <w:proofErr w:type="spellStart"/>
-      <w:r>
-        <w:t>category_name_translation</w:t>
-      </w:r>
-      <w:proofErr w:type="spellEnd"/>
-      <w:r>
-        <w:t xml:space="preserve">. Foi criada uma dimensão tempo através </w:t>
-      </w:r>
-      <w:r>
-        <w:t>da</w:t>
-      </w:r>
-      <w:r>
-        <w:t xml:space="preserve"> </w:t>
-      </w:r>
-      <w:proofErr w:type="spellStart"/>
-      <w:r>
-        <w:t>stored</w:t>
-      </w:r>
-      <w:proofErr w:type="spellEnd"/>
-      <w:r>
-        <w:t xml:space="preserve"> procedure </w:t>
-      </w:r>
-      <w:r>
-        <w:t>UP_CARGA_DIMENSAO_TEMPO</w:t>
-      </w:r>
-      <w:r>
-        <w:t xml:space="preserve"> </w:t>
-      </w:r>
-      <w:r>
-        <w:t xml:space="preserve">desenvolvida previamente. Tudo armazenado em 2 data Warehouse: </w:t>
-      </w:r>
-      <w:proofErr w:type="spellStart"/>
-      <w:r>
-        <w:t>dw_olist</w:t>
-      </w:r>
-      <w:proofErr w:type="spellEnd"/>
-      <w:r>
-        <w:t xml:space="preserve"> e </w:t>
-      </w:r>
-      <w:proofErr w:type="spellStart"/>
-      <w:r>
-        <w:t>dw_entrega</w:t>
-      </w:r>
-      <w:proofErr w:type="spellEnd"/>
-      <w:r>
-        <w:t>.</w:t>
-      </w:r>
-    </w:p>
-    <w:p>
-      <w:pPr>
-        <w:ind w:firstLine="708"/>
-        <w:jc w:val="both"/>
-      </w:pPr>
-      <w:r>
-        <w:lastRenderedPageBreak/>
-        <w:t xml:space="preserve">Na ETL foi optado por criar 1 </w:t>
-      </w:r>
-      <w:proofErr w:type="spellStart"/>
-      <w:r>
-        <w:rPr>
-          <w:i/>
-          <w:iCs/>
-        </w:rPr>
-        <w:t>transformation</w:t>
-      </w:r>
-      <w:proofErr w:type="spellEnd"/>
-      <w:r>
-        <w:t xml:space="preserve"> para cada arquivo </w:t>
-      </w:r>
-      <w:proofErr w:type="spellStart"/>
-      <w:r>
-        <w:t>csv</w:t>
-      </w:r>
-      <w:proofErr w:type="spellEnd"/>
-      <w:r>
-        <w:t xml:space="preserve"> dando a carga em uma tabela no banco de dados, dividindo as </w:t>
-      </w:r>
-      <w:proofErr w:type="spellStart"/>
-      <w:r>
-        <w:rPr>
-          <w:i/>
-          <w:iCs/>
-        </w:rPr>
-        <w:t>transformation</w:t>
-      </w:r>
-      <w:proofErr w:type="spellEnd"/>
-      <w:r>
-        <w:t xml:space="preserve"> através dos Jobs para dimensão e para fato. A dimensão tempo foi criada através de</w:t>
-      </w:r>
-      <w:r>
-        <w:t xml:space="preserve"> uma </w:t>
-      </w:r>
-      <w:proofErr w:type="spellStart"/>
-      <w:r>
-        <w:rPr>
-          <w:i/>
-          <w:iCs/>
-        </w:rPr>
-        <w:t>proccedure</w:t>
-      </w:r>
-      <w:proofErr w:type="spellEnd"/>
-      <w:r>
-        <w:t xml:space="preserve"> e populada com o período entre o ano 2000 e o ano 2100, visto que não existem dados anteriores a 2017 e superiores a 2018 nos dados entregues. O </w:t>
-      </w:r>
-      <w:proofErr w:type="spellStart"/>
-      <w:r>
-        <w:t>dw_entrega</w:t>
-      </w:r>
-      <w:proofErr w:type="spellEnd"/>
-      <w:r>
-        <w:t xml:space="preserve"> foi criado a parte para ser tratado apenas as informações referentes as entregas.</w:t>
-      </w:r>
-    </w:p>
-    <w:p>
-      <w:pPr>
-        <w:ind w:firstLine="708"/>
-        <w:jc w:val="both"/>
-      </w:pPr>
-      <w:r>
-        <w:t xml:space="preserve">Foi criado um modelo de predição em Python carregando os dados do </w:t>
-      </w:r>
-      <w:proofErr w:type="spellStart"/>
-      <w:r>
-        <w:t>dw_entrega</w:t>
-      </w:r>
-      <w:proofErr w:type="spellEnd"/>
-      <w:r>
-        <w:t xml:space="preserve"> onde nele tenta prever a chance de um pedido ser entregue com sucesso ou cancelado, entretanto as informações contidas na base de dados não foi o suficiente para gerar um modelo de aprendizado </w:t>
-      </w:r>
-      <w:r>
-        <w:t>confiável</w:t>
-      </w:r>
-      <w:r>
-        <w:t xml:space="preserve">. Sendo assim </w:t>
-      </w:r>
-      <w:r>
-        <w:rPr>
-          <w:u w:val="single"/>
-        </w:rPr>
-        <w:t>não</w:t>
-      </w:r>
-      <w:r>
-        <w:t xml:space="preserve"> foi visto a utilidade de usá-lo como fonte no dashboard.</w:t>
-      </w:r>
-    </w:p>
-    <w:p>
-      <w:pPr>
-        <w:ind w:firstLine="708"/>
-        <w:jc w:val="both"/>
-      </w:pPr>
     </w:p>
     <w:p>
       <w:pPr>
         <w:pStyle w:val="Ttulo1"/>
       </w:pPr>
-      <w:bookmarkStart w:id="0" w:name="_Hlk172586447"/>
       <w:r>
         <w:t>Arquitetura</w:t>
       </w:r>
@@ -374,7 +974,7 @@
           <w:noProof/>
         </w:rPr>
         <w:drawing>
-          <wp:inline distT="0" distB="0" distL="0" distR="0" wp14:anchorId="1EDC56EC" wp14:editId="4F94864B">
+          <wp:inline distT="0" distB="0" distL="0" distR="0" wp14:anchorId="65E77A17" wp14:editId="7C43BC2A">
             <wp:extent cx="5400040" cy="1550670"/>
             <wp:effectExtent l="0" t="0" r="0" b="0"/>
             <wp:docPr id="1196259770" name="Imagem 2" descr="Diagrama&#10;&#10;Descrição gerada automaticamente"/>
@@ -391,7 +991,7 @@
                     </pic:cNvPicPr>
                   </pic:nvPicPr>
                   <pic:blipFill>
-                    <a:blip r:embed="rId6">
+                    <a:blip r:embed="rId7">
                       <a:extLst>
                         <a:ext uri="{28A0092B-C50C-407E-A947-70E740481C1C}">
                           <a14:useLocalDpi xmlns:a14="http://schemas.microsoft.com/office/drawing/2010/main" val="0"/>
@@ -422,10 +1022,79 @@
           </wp:inline>
         </w:drawing>
       </w:r>
-      <w:bookmarkEnd w:id="0"/>
+    </w:p>
+    <w:p>
+      <w:pPr>
+        <w:ind w:firstLine="708"/>
+        <w:jc w:val="both"/>
+      </w:pPr>
+    </w:p>
+    <w:p>
+      <w:pPr>
+        <w:pStyle w:val="Ttulo1"/>
+      </w:pPr>
+      <w:r>
+        <w:lastRenderedPageBreak/>
+        <w:t>Modelagem</w:t>
+      </w:r>
+    </w:p>
+    <w:p>
+      <w:r>
+        <w:rPr>
+          <w:noProof/>
+        </w:rPr>
+        <w:drawing>
+          <wp:inline distT="0" distB="0" distL="0" distR="0" wp14:anchorId="40CBA9A1" wp14:editId="3D9684F1">
+            <wp:extent cx="5400040" cy="4568825"/>
+            <wp:effectExtent l="0" t="0" r="0" b="3175"/>
+            <wp:docPr id="515705334" name="Imagem 1" descr="Diagrama&#10;&#10;Descrição gerada automaticamente"/>
+            <wp:cNvGraphicFramePr>
+              <a:graphicFrameLocks xmlns:a="http://schemas.openxmlformats.org/drawingml/2006/main" noChangeAspect="1"/>
+            </wp:cNvGraphicFramePr>
+            <a:graphic xmlns:a="http://schemas.openxmlformats.org/drawingml/2006/main">
+              <a:graphicData uri="http://schemas.openxmlformats.org/drawingml/2006/picture">
+                <pic:pic xmlns:pic="http://schemas.openxmlformats.org/drawingml/2006/picture">
+                  <pic:nvPicPr>
+                    <pic:cNvPr id="515705334" name="Imagem 1" descr="Diagrama&#10;&#10;Descrição gerada automaticamente"/>
+                    <pic:cNvPicPr>
+                      <a:picLocks noChangeAspect="1" noChangeArrowheads="1"/>
+                    </pic:cNvPicPr>
+                  </pic:nvPicPr>
+                  <pic:blipFill>
+                    <a:blip r:embed="rId8" cstate="print">
+                      <a:extLst>
+                        <a:ext uri="{28A0092B-C50C-407E-A947-70E740481C1C}">
+                          <a14:useLocalDpi xmlns:a14="http://schemas.microsoft.com/office/drawing/2010/main" val="0"/>
+                        </a:ext>
+                      </a:extLst>
+                    </a:blip>
+                    <a:srcRect/>
+                    <a:stretch>
+                      <a:fillRect/>
+                    </a:stretch>
+                  </pic:blipFill>
+                  <pic:spPr bwMode="auto">
+                    <a:xfrm>
+                      <a:off x="0" y="0"/>
+                      <a:ext cx="5400040" cy="4568825"/>
+                    </a:xfrm>
+                    <a:prstGeom prst="rect">
+                      <a:avLst/>
+                    </a:prstGeom>
+                    <a:noFill/>
+                    <a:ln>
+                      <a:noFill/>
+                    </a:ln>
+                  </pic:spPr>
+                </pic:pic>
+              </a:graphicData>
+            </a:graphic>
+          </wp:inline>
+        </w:drawing>
+      </w:r>
     </w:p>
     <w:sectPr>
-      <w:headerReference w:type="default" r:id="rId7"/>
+      <w:headerReference w:type="default" r:id="rId9"/>
       <w:pgSz w:w="11906" w:h="16838"/>
       <w:pgMar w:top="1417" w:right="1701" w:bottom="1417" w:left="1701" w:header="708" w:footer="708" w:gutter="0"/>
       <w:cols w:space="708"/>
@@ -553,6 +1222,923 @@
     </w:pPr>
   </w:p>
 </w:hdr>
+</file>
+
+<file path=word/numbering.xml><?xml version="1.0" encoding="utf-8"?>
+<w:numbering xmlns:wpc="http://schemas.microsoft.com/office/word/2010/wordprocessingCanvas" xmlns:cx="http://schemas.microsoft.com/office/drawing/2014/chartex" xmlns:cx1="http://schemas.microsoft.com/office/drawing/2015/9/8/chartex" xmlns:cx2="http://schemas.microsoft.com/office/drawing/2015/10/21/chartex" xmlns:cx3="http://schemas.microsoft.com/office/drawing/2016/5/9/chartex" xmlns:cx4="http://schemas.microsoft.com/office/drawing/2016/5/10/chartex" xmlns:cx5="http://schemas.microsoft.com/office/drawing/2016/5/11/chartex" xmlns:cx6="http://schemas.microsoft.com/office/drawing/2016/5/12/chartex" xmlns:cx7="http://schemas.microsoft.com/office/drawing/2016/5/13/chartex" xmlns:cx8="http://schemas.microsoft.com/office/drawing/2016/5/14/chartex" xmlns:mc="http://schemas.openxmlformats.org/markup-compatibility/2006" xmlns:aink="http://schemas.microsoft.com/office/drawing/2016/ink" xmlns:am3d="http://schemas.microsoft.com/office/drawing/2017/model3d" xmlns:o="urn:schemas-microsoft-com:office:office" xmlns:oel="http://schemas.microsoft.com/office/2019/extlst" xmlns:r="http://schemas.openxmlformats.org/officeDocument/2006/relationships" xmlns:m="http://schemas.openxmlformats.org/officeDocument/2006/math" xmlns:v="urn:schemas-microsoft-com:vml" xmlns:wp14="http://schemas.microsoft.com/office/word/2010/wordprocessingDrawing" xmlns:wp="http://schemas.openxmlformats.org/drawingml/2006/wordprocessingDrawing" xmlns:w10="urn:schemas-microsoft-com:office:word" xmlns:w="http://schemas.openxmlformats.org/wordprocessingml/2006/main" xmlns:w14="http://schemas.microsoft.com/office/word/2010/wordml" xmlns:w15="http://schemas.microsoft.com/office/word/2012/wordml" xmlns:w16cex="http://schemas.microsoft.com/office/word/2018/wordml/cex" xmlns:w16cid="http://schemas.microsoft.com/office/word/2016/wordml/cid" xmlns:w16="http://schemas.microsoft.com/office/word/2018/wordml" xmlns:w16du="http://schemas.microsoft.com/office/word/2023/wordml/word16du" xmlns:w16sdtdh="http://schemas.microsoft.com/office/word/2020/wordml/sdtdatahash" xmlns:w16se="http://schemas.microsoft.com/office/word/2015/wordml/symex" xmlns:wpg="http://schemas.microsoft.com/office/word/2010/wordprocessingGroup" xmlns:wpi="http://schemas.microsoft.com/office/word/2010/wordprocessingInk" xmlns:wne="http://schemas.microsoft.com/office/word/2006/wordml" xmlns:wps="http://schemas.microsoft.com/office/word/2010/wordprocessingShape" mc:Ignorable="w14 w15 w16se w16cid w16 w16cex w16sdtdh w16du wp14">
+  <w:abstractNum w:abstractNumId="0" w15:restartNumberingAfterBreak="0">
+    <w:nsid w:val="18F062F2"/>
+    <w:multiLevelType w:val="multilevel"/>
+    <w:tmpl w:val="4D9A8260"/>
+    <w:lvl w:ilvl="0">
+      <w:start w:val="1"/>
+      <w:numFmt w:val="bullet"/>
+      <w:lvlText w:val=""/>
+      <w:lvlJc w:val="left"/>
+      <w:pPr>
+        <w:tabs>
+          <w:tab w:val="num" w:pos="720"/>
+        </w:tabs>
+        <w:ind w:left="720" w:hanging="360"/>
+      </w:pPr>
+      <w:rPr>
+        <w:rFonts w:ascii="Symbol" w:hAnsi="Symbol" w:hint="default"/>
+        <w:sz w:val="20"/>
+      </w:rPr>
+    </w:lvl>
+    <w:lvl w:ilvl="1">
+      <w:start w:val="1"/>
+      <w:numFmt w:val="bullet"/>
+      <w:lvlText w:val="o"/>
+      <w:lvlJc w:val="left"/>
+      <w:pPr>
+        <w:tabs>
+          <w:tab w:val="num" w:pos="1440"/>
+        </w:tabs>
+        <w:ind w:left="1440" w:hanging="360"/>
+      </w:pPr>
+      <w:rPr>
+        <w:rFonts w:ascii="Courier New" w:hAnsi="Courier New" w:hint="default"/>
+        <w:sz w:val="20"/>
+      </w:rPr>
+    </w:lvl>
+    <w:lvl w:ilvl="2" w:tentative="1">
+      <w:start w:val="1"/>
+      <w:numFmt w:val="bullet"/>
+      <w:lvlText w:val=""/>
+      <w:lvlJc w:val="left"/>
+      <w:pPr>
+        <w:tabs>
+          <w:tab w:val="num" w:pos="2160"/>
+        </w:tabs>
+        <w:ind w:left="2160" w:hanging="360"/>
+      </w:pPr>
+      <w:rPr>
+        <w:rFonts w:ascii="Wingdings" w:hAnsi="Wingdings" w:hint="default"/>
+        <w:sz w:val="20"/>
+      </w:rPr>
+    </w:lvl>
+    <w:lvl w:ilvl="3" w:tentative="1">
+      <w:start w:val="1"/>
+      <w:numFmt w:val="bullet"/>
+      <w:lvlText w:val=""/>
+      <w:lvlJc w:val="left"/>
+      <w:pPr>
+        <w:tabs>
+          <w:tab w:val="num" w:pos="2880"/>
+        </w:tabs>
+        <w:ind w:left="2880" w:hanging="360"/>
+      </w:pPr>
+      <w:rPr>
+        <w:rFonts w:ascii="Wingdings" w:hAnsi="Wingdings" w:hint="default"/>
+        <w:sz w:val="20"/>
+      </w:rPr>
+    </w:lvl>
+    <w:lvl w:ilvl="4" w:tentative="1">
+      <w:start w:val="1"/>
+      <w:numFmt w:val="bullet"/>
+      <w:lvlText w:val=""/>
+      <w:lvlJc w:val="left"/>
+      <w:pPr>
+        <w:tabs>
+          <w:tab w:val="num" w:pos="3600"/>
+        </w:tabs>
+        <w:ind w:left="3600" w:hanging="360"/>
+      </w:pPr>
+      <w:rPr>
+        <w:rFonts w:ascii="Wingdings" w:hAnsi="Wingdings" w:hint="default"/>
+        <w:sz w:val="20"/>
+      </w:rPr>
+    </w:lvl>
+    <w:lvl w:ilvl="5" w:tentative="1">
+      <w:start w:val="1"/>
+      <w:numFmt w:val="bullet"/>
+      <w:lvlText w:val=""/>
+      <w:lvlJc w:val="left"/>
+      <w:pPr>
+        <w:tabs>
+          <w:tab w:val="num" w:pos="4320"/>
+        </w:tabs>
+        <w:ind w:left="4320" w:hanging="360"/>
+      </w:pPr>
+      <w:rPr>
+        <w:rFonts w:ascii="Wingdings" w:hAnsi="Wingdings" w:hint="default"/>
+        <w:sz w:val="20"/>
+      </w:rPr>
+    </w:lvl>
+    <w:lvl w:ilvl="6" w:tentative="1">
+      <w:start w:val="1"/>
+      <w:numFmt w:val="bullet"/>
+      <w:lvlText w:val=""/>
+      <w:lvlJc w:val="left"/>
+      <w:pPr>
+        <w:tabs>
+          <w:tab w:val="num" w:pos="5040"/>
+        </w:tabs>
+        <w:ind w:left="5040" w:hanging="360"/>
+      </w:pPr>
+      <w:rPr>
+        <w:rFonts w:ascii="Wingdings" w:hAnsi="Wingdings" w:hint="default"/>
+        <w:sz w:val="20"/>
+      </w:rPr>
+    </w:lvl>
+    <w:lvl w:ilvl="7" w:tentative="1">
+      <w:start w:val="1"/>
+      <w:numFmt w:val="bullet"/>
+      <w:lvlText w:val=""/>
+      <w:lvlJc w:val="left"/>
+      <w:pPr>
+        <w:tabs>
+          <w:tab w:val="num" w:pos="5760"/>
+        </w:tabs>
+        <w:ind w:left="5760" w:hanging="360"/>
+      </w:pPr>
+      <w:rPr>
+        <w:rFonts w:ascii="Wingdings" w:hAnsi="Wingdings" w:hint="default"/>
+        <w:sz w:val="20"/>
+      </w:rPr>
+    </w:lvl>
+    <w:lvl w:ilvl="8" w:tentative="1">
+      <w:start w:val="1"/>
+      <w:numFmt w:val="bullet"/>
+      <w:lvlText w:val=""/>
+      <w:lvlJc w:val="left"/>
+      <w:pPr>
+        <w:tabs>
+          <w:tab w:val="num" w:pos="6480"/>
+        </w:tabs>
+        <w:ind w:left="6480" w:hanging="360"/>
+      </w:pPr>
+      <w:rPr>
+        <w:rFonts w:ascii="Wingdings" w:hAnsi="Wingdings" w:hint="default"/>
+        <w:sz w:val="20"/>
+      </w:rPr>
+    </w:lvl>
+  </w:abstractNum>
+  <w:abstractNum w:abstractNumId="1" w15:restartNumberingAfterBreak="0">
+    <w:nsid w:val="43CE791B"/>
+    <w:multiLevelType w:val="multilevel"/>
+    <w:tmpl w:val="86F87FE8"/>
+    <w:lvl w:ilvl="0">
+      <w:start w:val="1"/>
+      <w:numFmt w:val="bullet"/>
+      <w:lvlText w:val=""/>
+      <w:lvlJc w:val="left"/>
+      <w:pPr>
+        <w:tabs>
+          <w:tab w:val="num" w:pos="720"/>
+        </w:tabs>
+        <w:ind w:left="720" w:hanging="360"/>
+      </w:pPr>
+      <w:rPr>
+        <w:rFonts w:ascii="Symbol" w:hAnsi="Symbol" w:hint="default"/>
+        <w:sz w:val="20"/>
+      </w:rPr>
+    </w:lvl>
+    <w:lvl w:ilvl="1">
+      <w:start w:val="1"/>
+      <w:numFmt w:val="bullet"/>
+      <w:lvlText w:val="o"/>
+      <w:lvlJc w:val="left"/>
+      <w:pPr>
+        <w:tabs>
+          <w:tab w:val="num" w:pos="1440"/>
+        </w:tabs>
+        <w:ind w:left="1440" w:hanging="360"/>
+      </w:pPr>
+      <w:rPr>
+        <w:rFonts w:ascii="Courier New" w:hAnsi="Courier New" w:hint="default"/>
+        <w:sz w:val="20"/>
+      </w:rPr>
+    </w:lvl>
+    <w:lvl w:ilvl="2">
+      <w:start w:val="1"/>
+      <w:numFmt w:val="bullet"/>
+      <w:lvlText w:val=""/>
+      <w:lvlJc w:val="left"/>
+      <w:pPr>
+        <w:tabs>
+          <w:tab w:val="num" w:pos="2160"/>
+        </w:tabs>
+        <w:ind w:left="2160" w:hanging="360"/>
+      </w:pPr>
+      <w:rPr>
+        <w:rFonts w:ascii="Wingdings" w:hAnsi="Wingdings" w:hint="default"/>
+        <w:sz w:val="20"/>
+      </w:rPr>
+    </w:lvl>
+    <w:lvl w:ilvl="3" w:tentative="1">
+      <w:start w:val="1"/>
+      <w:numFmt w:val="bullet"/>
+      <w:lvlText w:val=""/>
+      <w:lvlJc w:val="left"/>
+      <w:pPr>
+        <w:tabs>
+          <w:tab w:val="num" w:pos="2880"/>
+        </w:tabs>
+        <w:ind w:left="2880" w:hanging="360"/>
+      </w:pPr>
+      <w:rPr>
+        <w:rFonts w:ascii="Wingdings" w:hAnsi="Wingdings" w:hint="default"/>
+        <w:sz w:val="20"/>
+      </w:rPr>
+    </w:lvl>
+    <w:lvl w:ilvl="4" w:tentative="1">
+      <w:start w:val="1"/>
+      <w:numFmt w:val="bullet"/>
+      <w:lvlText w:val=""/>
+      <w:lvlJc w:val="left"/>
+      <w:pPr>
+        <w:tabs>
+          <w:tab w:val="num" w:pos="3600"/>
+        </w:tabs>
+        <w:ind w:left="3600" w:hanging="360"/>
+      </w:pPr>
+      <w:rPr>
+        <w:rFonts w:ascii="Wingdings" w:hAnsi="Wingdings" w:hint="default"/>
+        <w:sz w:val="20"/>
+      </w:rPr>
+    </w:lvl>
+    <w:lvl w:ilvl="5" w:tentative="1">
+      <w:start w:val="1"/>
+      <w:numFmt w:val="bullet"/>
+      <w:lvlText w:val=""/>
+      <w:lvlJc w:val="left"/>
+      <w:pPr>
+        <w:tabs>
+          <w:tab w:val="num" w:pos="4320"/>
+        </w:tabs>
+        <w:ind w:left="4320" w:hanging="360"/>
+      </w:pPr>
+      <w:rPr>
+        <w:rFonts w:ascii="Wingdings" w:hAnsi="Wingdings" w:hint="default"/>
+        <w:sz w:val="20"/>
+      </w:rPr>
+    </w:lvl>
+    <w:lvl w:ilvl="6" w:tentative="1">
+      <w:start w:val="1"/>
+      <w:numFmt w:val="bullet"/>
+      <w:lvlText w:val=""/>
+      <w:lvlJc w:val="left"/>
+      <w:pPr>
+        <w:tabs>
+          <w:tab w:val="num" w:pos="5040"/>
+        </w:tabs>
+        <w:ind w:left="5040" w:hanging="360"/>
+      </w:pPr>
+      <w:rPr>
+        <w:rFonts w:ascii="Wingdings" w:hAnsi="Wingdings" w:hint="default"/>
+        <w:sz w:val="20"/>
+      </w:rPr>
+    </w:lvl>
+    <w:lvl w:ilvl="7" w:tentative="1">
+      <w:start w:val="1"/>
+      <w:numFmt w:val="bullet"/>
+      <w:lvlText w:val=""/>
+      <w:lvlJc w:val="left"/>
+      <w:pPr>
+        <w:tabs>
+          <w:tab w:val="num" w:pos="5760"/>
+        </w:tabs>
+        <w:ind w:left="5760" w:hanging="360"/>
+      </w:pPr>
+      <w:rPr>
+        <w:rFonts w:ascii="Wingdings" w:hAnsi="Wingdings" w:hint="default"/>
+        <w:sz w:val="20"/>
+      </w:rPr>
+    </w:lvl>
+    <w:lvl w:ilvl="8" w:tentative="1">
+      <w:start w:val="1"/>
+      <w:numFmt w:val="bullet"/>
+      <w:lvlText w:val=""/>
+      <w:lvlJc w:val="left"/>
+      <w:pPr>
+        <w:tabs>
+          <w:tab w:val="num" w:pos="6480"/>
+        </w:tabs>
+        <w:ind w:left="6480" w:hanging="360"/>
+      </w:pPr>
+      <w:rPr>
+        <w:rFonts w:ascii="Wingdings" w:hAnsi="Wingdings" w:hint="default"/>
+        <w:sz w:val="20"/>
+      </w:rPr>
+    </w:lvl>
+  </w:abstractNum>
+  <w:abstractNum w:abstractNumId="2" w15:restartNumberingAfterBreak="0">
+    <w:nsid w:val="477046B0"/>
+    <w:multiLevelType w:val="multilevel"/>
+    <w:tmpl w:val="3894D6E6"/>
+    <w:lvl w:ilvl="0">
+      <w:start w:val="1"/>
+      <w:numFmt w:val="bullet"/>
+      <w:lvlText w:val=""/>
+      <w:lvlJc w:val="left"/>
+      <w:pPr>
+        <w:tabs>
+          <w:tab w:val="num" w:pos="720"/>
+        </w:tabs>
+        <w:ind w:left="720" w:hanging="360"/>
+      </w:pPr>
+      <w:rPr>
+        <w:rFonts w:ascii="Symbol" w:hAnsi="Symbol" w:hint="default"/>
+        <w:sz w:val="20"/>
+      </w:rPr>
+    </w:lvl>
+    <w:lvl w:ilvl="1">
+      <w:start w:val="1"/>
+      <w:numFmt w:val="bullet"/>
+      <w:lvlText w:val="o"/>
+      <w:lvlJc w:val="left"/>
+      <w:pPr>
+        <w:tabs>
+          <w:tab w:val="num" w:pos="1440"/>
+        </w:tabs>
+        <w:ind w:left="1440" w:hanging="360"/>
+      </w:pPr>
+      <w:rPr>
+        <w:rFonts w:ascii="Courier New" w:hAnsi="Courier New" w:hint="default"/>
+        <w:sz w:val="20"/>
+      </w:rPr>
+    </w:lvl>
+    <w:lvl w:ilvl="2" w:tentative="1">
+      <w:start w:val="1"/>
+      <w:numFmt w:val="bullet"/>
+      <w:lvlText w:val=""/>
+      <w:lvlJc w:val="left"/>
+      <w:pPr>
+        <w:tabs>
+          <w:tab w:val="num" w:pos="2160"/>
+        </w:tabs>
+        <w:ind w:left="2160" w:hanging="360"/>
+      </w:pPr>
+      <w:rPr>
+        <w:rFonts w:ascii="Wingdings" w:hAnsi="Wingdings" w:hint="default"/>
+        <w:sz w:val="20"/>
+      </w:rPr>
+    </w:lvl>
+    <w:lvl w:ilvl="3" w:tentative="1">
+      <w:start w:val="1"/>
+      <w:numFmt w:val="bullet"/>
+      <w:lvlText w:val=""/>
+      <w:lvlJc w:val="left"/>
+      <w:pPr>
+        <w:tabs>
+          <w:tab w:val="num" w:pos="2880"/>
+        </w:tabs>
+        <w:ind w:left="2880" w:hanging="360"/>
+      </w:pPr>
+      <w:rPr>
+        <w:rFonts w:ascii="Wingdings" w:hAnsi="Wingdings" w:hint="default"/>
+        <w:sz w:val="20"/>
+      </w:rPr>
+    </w:lvl>
+    <w:lvl w:ilvl="4" w:tentative="1">
+      <w:start w:val="1"/>
+      <w:numFmt w:val="bullet"/>
+      <w:lvlText w:val=""/>
+      <w:lvlJc w:val="left"/>
+      <w:pPr>
+        <w:tabs>
+          <w:tab w:val="num" w:pos="3600"/>
+        </w:tabs>
+        <w:ind w:left="3600" w:hanging="360"/>
+      </w:pPr>
+      <w:rPr>
+        <w:rFonts w:ascii="Wingdings" w:hAnsi="Wingdings" w:hint="default"/>
+        <w:sz w:val="20"/>
+      </w:rPr>
+    </w:lvl>
+    <w:lvl w:ilvl="5" w:tentative="1">
+      <w:start w:val="1"/>
+      <w:numFmt w:val="bullet"/>
+      <w:lvlText w:val=""/>
+      <w:lvlJc w:val="left"/>
+      <w:pPr>
+        <w:tabs>
+          <w:tab w:val="num" w:pos="4320"/>
+        </w:tabs>
+        <w:ind w:left="4320" w:hanging="360"/>
+      </w:pPr>
+      <w:rPr>
+        <w:rFonts w:ascii="Wingdings" w:hAnsi="Wingdings" w:hint="default"/>
+        <w:sz w:val="20"/>
+      </w:rPr>
+    </w:lvl>
+    <w:lvl w:ilvl="6" w:tentative="1">
+      <w:start w:val="1"/>
+      <w:numFmt w:val="bullet"/>
+      <w:lvlText w:val=""/>
+      <w:lvlJc w:val="left"/>
+      <w:pPr>
+        <w:tabs>
+          <w:tab w:val="num" w:pos="5040"/>
+        </w:tabs>
+        <w:ind w:left="5040" w:hanging="360"/>
+      </w:pPr>
+      <w:rPr>
+        <w:rFonts w:ascii="Wingdings" w:hAnsi="Wingdings" w:hint="default"/>
+        <w:sz w:val="20"/>
+      </w:rPr>
+    </w:lvl>
+    <w:lvl w:ilvl="7" w:tentative="1">
+      <w:start w:val="1"/>
+      <w:numFmt w:val="bullet"/>
+      <w:lvlText w:val=""/>
+      <w:lvlJc w:val="left"/>
+      <w:pPr>
+        <w:tabs>
+          <w:tab w:val="num" w:pos="5760"/>
+        </w:tabs>
+        <w:ind w:left="5760" w:hanging="360"/>
+      </w:pPr>
+      <w:rPr>
+        <w:rFonts w:ascii="Wingdings" w:hAnsi="Wingdings" w:hint="default"/>
+        <w:sz w:val="20"/>
+      </w:rPr>
+    </w:lvl>
+    <w:lvl w:ilvl="8" w:tentative="1">
+      <w:start w:val="1"/>
+      <w:numFmt w:val="bullet"/>
+      <w:lvlText w:val=""/>
+      <w:lvlJc w:val="left"/>
+      <w:pPr>
+        <w:tabs>
+          <w:tab w:val="num" w:pos="6480"/>
+        </w:tabs>
+        <w:ind w:left="6480" w:hanging="360"/>
+      </w:pPr>
+      <w:rPr>
+        <w:rFonts w:ascii="Wingdings" w:hAnsi="Wingdings" w:hint="default"/>
+        <w:sz w:val="20"/>
+      </w:rPr>
+    </w:lvl>
+  </w:abstractNum>
+  <w:abstractNum w:abstractNumId="3" w15:restartNumberingAfterBreak="0">
+    <w:nsid w:val="55A605A9"/>
+    <w:multiLevelType w:val="multilevel"/>
+    <w:tmpl w:val="9424A8D8"/>
+    <w:lvl w:ilvl="0">
+      <w:start w:val="1"/>
+      <w:numFmt w:val="bullet"/>
+      <w:lvlText w:val=""/>
+      <w:lvlJc w:val="left"/>
+      <w:pPr>
+        <w:tabs>
+          <w:tab w:val="num" w:pos="720"/>
+        </w:tabs>
+        <w:ind w:left="720" w:hanging="360"/>
+      </w:pPr>
+      <w:rPr>
+        <w:rFonts w:ascii="Symbol" w:hAnsi="Symbol" w:hint="default"/>
+        <w:sz w:val="20"/>
+      </w:rPr>
+    </w:lvl>
+    <w:lvl w:ilvl="1">
+      <w:start w:val="1"/>
+      <w:numFmt w:val="bullet"/>
+      <w:lvlText w:val="o"/>
+      <w:lvlJc w:val="left"/>
+      <w:pPr>
+        <w:tabs>
+          <w:tab w:val="num" w:pos="1440"/>
+        </w:tabs>
+        <w:ind w:left="1440" w:hanging="360"/>
+      </w:pPr>
+      <w:rPr>
+        <w:rFonts w:ascii="Courier New" w:hAnsi="Courier New" w:hint="default"/>
+        <w:sz w:val="20"/>
+      </w:rPr>
+    </w:lvl>
+    <w:lvl w:ilvl="2" w:tentative="1">
+      <w:start w:val="1"/>
+      <w:numFmt w:val="bullet"/>
+      <w:lvlText w:val=""/>
+      <w:lvlJc w:val="left"/>
+      <w:pPr>
+        <w:tabs>
+          <w:tab w:val="num" w:pos="2160"/>
+        </w:tabs>
+        <w:ind w:left="2160" w:hanging="360"/>
+      </w:pPr>
+      <w:rPr>
+        <w:rFonts w:ascii="Wingdings" w:hAnsi="Wingdings" w:hint="default"/>
+        <w:sz w:val="20"/>
+      </w:rPr>
+    </w:lvl>
+    <w:lvl w:ilvl="3" w:tentative="1">
+      <w:start w:val="1"/>
+      <w:numFmt w:val="bullet"/>
+      <w:lvlText w:val=""/>
+      <w:lvlJc w:val="left"/>
+      <w:pPr>
+        <w:tabs>
+          <w:tab w:val="num" w:pos="2880"/>
+        </w:tabs>
+        <w:ind w:left="2880" w:hanging="360"/>
+      </w:pPr>
+      <w:rPr>
+        <w:rFonts w:ascii="Wingdings" w:hAnsi="Wingdings" w:hint="default"/>
+        <w:sz w:val="20"/>
+      </w:rPr>
+    </w:lvl>
+    <w:lvl w:ilvl="4" w:tentative="1">
+      <w:start w:val="1"/>
+      <w:numFmt w:val="bullet"/>
+      <w:lvlText w:val=""/>
+      <w:lvlJc w:val="left"/>
+      <w:pPr>
+        <w:tabs>
+          <w:tab w:val="num" w:pos="3600"/>
+        </w:tabs>
+        <w:ind w:left="3600" w:hanging="360"/>
+      </w:pPr>
+      <w:rPr>
+        <w:rFonts w:ascii="Wingdings" w:hAnsi="Wingdings" w:hint="default"/>
+        <w:sz w:val="20"/>
+      </w:rPr>
+    </w:lvl>
+    <w:lvl w:ilvl="5" w:tentative="1">
+      <w:start w:val="1"/>
+      <w:numFmt w:val="bullet"/>
+      <w:lvlText w:val=""/>
+      <w:lvlJc w:val="left"/>
+      <w:pPr>
+        <w:tabs>
+          <w:tab w:val="num" w:pos="4320"/>
+        </w:tabs>
+        <w:ind w:left="4320" w:hanging="360"/>
+      </w:pPr>
+      <w:rPr>
+        <w:rFonts w:ascii="Wingdings" w:hAnsi="Wingdings" w:hint="default"/>
+        <w:sz w:val="20"/>
+      </w:rPr>
+    </w:lvl>
+    <w:lvl w:ilvl="6" w:tentative="1">
+      <w:start w:val="1"/>
+      <w:numFmt w:val="bullet"/>
+      <w:lvlText w:val=""/>
+      <w:lvlJc w:val="left"/>
+      <w:pPr>
+        <w:tabs>
+          <w:tab w:val="num" w:pos="5040"/>
+        </w:tabs>
+        <w:ind w:left="5040" w:hanging="360"/>
+      </w:pPr>
+      <w:rPr>
+        <w:rFonts w:ascii="Wingdings" w:hAnsi="Wingdings" w:hint="default"/>
+        <w:sz w:val="20"/>
+      </w:rPr>
+    </w:lvl>
+    <w:lvl w:ilvl="7" w:tentative="1">
+      <w:start w:val="1"/>
+      <w:numFmt w:val="bullet"/>
+      <w:lvlText w:val=""/>
+      <w:lvlJc w:val="left"/>
+      <w:pPr>
+        <w:tabs>
+          <w:tab w:val="num" w:pos="5760"/>
+        </w:tabs>
+        <w:ind w:left="5760" w:hanging="360"/>
+      </w:pPr>
+      <w:rPr>
+        <w:rFonts w:ascii="Wingdings" w:hAnsi="Wingdings" w:hint="default"/>
+        <w:sz w:val="20"/>
+      </w:rPr>
+    </w:lvl>
+    <w:lvl w:ilvl="8" w:tentative="1">
+      <w:start w:val="1"/>
+      <w:numFmt w:val="bullet"/>
+      <w:lvlText w:val=""/>
+      <w:lvlJc w:val="left"/>
+      <w:pPr>
+        <w:tabs>
+          <w:tab w:val="num" w:pos="6480"/>
+        </w:tabs>
+        <w:ind w:left="6480" w:hanging="360"/>
+      </w:pPr>
+      <w:rPr>
+        <w:rFonts w:ascii="Wingdings" w:hAnsi="Wingdings" w:hint="default"/>
+        <w:sz w:val="20"/>
+      </w:rPr>
+    </w:lvl>
+  </w:abstractNum>
+  <w:abstractNum w:abstractNumId="4" w15:restartNumberingAfterBreak="0">
+    <w:nsid w:val="61F837E8"/>
+    <w:multiLevelType w:val="multilevel"/>
+    <w:tmpl w:val="E47278D8"/>
+    <w:lvl w:ilvl="0">
+      <w:start w:val="1"/>
+      <w:numFmt w:val="bullet"/>
+      <w:lvlText w:val=""/>
+      <w:lvlJc w:val="left"/>
+      <w:pPr>
+        <w:tabs>
+          <w:tab w:val="num" w:pos="720"/>
+        </w:tabs>
+        <w:ind w:left="720" w:hanging="360"/>
+      </w:pPr>
+      <w:rPr>
+        <w:rFonts w:ascii="Symbol" w:hAnsi="Symbol" w:hint="default"/>
+        <w:sz w:val="20"/>
+      </w:rPr>
+    </w:lvl>
+    <w:lvl w:ilvl="1">
+      <w:start w:val="1"/>
+      <w:numFmt w:val="bullet"/>
+      <w:lvlText w:val="o"/>
+      <w:lvlJc w:val="left"/>
+      <w:pPr>
+        <w:tabs>
+          <w:tab w:val="num" w:pos="1440"/>
+        </w:tabs>
+        <w:ind w:left="1440" w:hanging="360"/>
+      </w:pPr>
+      <w:rPr>
+        <w:rFonts w:ascii="Courier New" w:hAnsi="Courier New" w:hint="default"/>
+        <w:sz w:val="20"/>
+      </w:rPr>
+    </w:lvl>
+    <w:lvl w:ilvl="2" w:tentative="1">
+      <w:start w:val="1"/>
+      <w:numFmt w:val="bullet"/>
+      <w:lvlText w:val=""/>
+      <w:lvlJc w:val="left"/>
+      <w:pPr>
+        <w:tabs>
+          <w:tab w:val="num" w:pos="2160"/>
+        </w:tabs>
+        <w:ind w:left="2160" w:hanging="360"/>
+      </w:pPr>
+      <w:rPr>
+        <w:rFonts w:ascii="Wingdings" w:hAnsi="Wingdings" w:hint="default"/>
+        <w:sz w:val="20"/>
+      </w:rPr>
+    </w:lvl>
+    <w:lvl w:ilvl="3" w:tentative="1">
+      <w:start w:val="1"/>
+      <w:numFmt w:val="bullet"/>
+      <w:lvlText w:val=""/>
+      <w:lvlJc w:val="left"/>
+      <w:pPr>
+        <w:tabs>
+          <w:tab w:val="num" w:pos="2880"/>
+        </w:tabs>
+        <w:ind w:left="2880" w:hanging="360"/>
+      </w:pPr>
+      <w:rPr>
+        <w:rFonts w:ascii="Wingdings" w:hAnsi="Wingdings" w:hint="default"/>
+        <w:sz w:val="20"/>
+      </w:rPr>
+    </w:lvl>
+    <w:lvl w:ilvl="4" w:tentative="1">
+      <w:start w:val="1"/>
+      <w:numFmt w:val="bullet"/>
+      <w:lvlText w:val=""/>
+      <w:lvlJc w:val="left"/>
+      <w:pPr>
+        <w:tabs>
+          <w:tab w:val="num" w:pos="3600"/>
+        </w:tabs>
+        <w:ind w:left="3600" w:hanging="360"/>
+      </w:pPr>
+      <w:rPr>
+        <w:rFonts w:ascii="Wingdings" w:hAnsi="Wingdings" w:hint="default"/>
+        <w:sz w:val="20"/>
+      </w:rPr>
+    </w:lvl>
+    <w:lvl w:ilvl="5" w:tentative="1">
+      <w:start w:val="1"/>
+      <w:numFmt w:val="bullet"/>
+      <w:lvlText w:val=""/>
+      <w:lvlJc w:val="left"/>
+      <w:pPr>
+        <w:tabs>
+          <w:tab w:val="num" w:pos="4320"/>
+        </w:tabs>
+        <w:ind w:left="4320" w:hanging="360"/>
+      </w:pPr>
+      <w:rPr>
+        <w:rFonts w:ascii="Wingdings" w:hAnsi="Wingdings" w:hint="default"/>
+        <w:sz w:val="20"/>
+      </w:rPr>
+    </w:lvl>
+    <w:lvl w:ilvl="6" w:tentative="1">
+      <w:start w:val="1"/>
+      <w:numFmt w:val="bullet"/>
+      <w:lvlText w:val=""/>
+      <w:lvlJc w:val="left"/>
+      <w:pPr>
+        <w:tabs>
+          <w:tab w:val="num" w:pos="5040"/>
+        </w:tabs>
+        <w:ind w:left="5040" w:hanging="360"/>
+      </w:pPr>
+      <w:rPr>
+        <w:rFonts w:ascii="Wingdings" w:hAnsi="Wingdings" w:hint="default"/>
+        <w:sz w:val="20"/>
+      </w:rPr>
+    </w:lvl>
+    <w:lvl w:ilvl="7" w:tentative="1">
+      <w:start w:val="1"/>
+      <w:numFmt w:val="bullet"/>
+      <w:lvlText w:val=""/>
+      <w:lvlJc w:val="left"/>
+      <w:pPr>
+        <w:tabs>
+          <w:tab w:val="num" w:pos="5760"/>
+        </w:tabs>
+        <w:ind w:left="5760" w:hanging="360"/>
+      </w:pPr>
+      <w:rPr>
+        <w:rFonts w:ascii="Wingdings" w:hAnsi="Wingdings" w:hint="default"/>
+        <w:sz w:val="20"/>
+      </w:rPr>
+    </w:lvl>
+    <w:lvl w:ilvl="8" w:tentative="1">
+      <w:start w:val="1"/>
+      <w:numFmt w:val="bullet"/>
+      <w:lvlText w:val=""/>
+      <w:lvlJc w:val="left"/>
+      <w:pPr>
+        <w:tabs>
+          <w:tab w:val="num" w:pos="6480"/>
+        </w:tabs>
+        <w:ind w:left="6480" w:hanging="360"/>
+      </w:pPr>
+      <w:rPr>
+        <w:rFonts w:ascii="Wingdings" w:hAnsi="Wingdings" w:hint="default"/>
+        <w:sz w:val="20"/>
+      </w:rPr>
+    </w:lvl>
+  </w:abstractNum>
+  <w:abstractNum w:abstractNumId="5" w15:restartNumberingAfterBreak="0">
+    <w:nsid w:val="6DAD5EE3"/>
+    <w:multiLevelType w:val="multilevel"/>
+    <w:tmpl w:val="D2965F04"/>
+    <w:lvl w:ilvl="0">
+      <w:start w:val="1"/>
+      <w:numFmt w:val="bullet"/>
+      <w:lvlText w:val=""/>
+      <w:lvlJc w:val="left"/>
+      <w:pPr>
+        <w:tabs>
+          <w:tab w:val="num" w:pos="720"/>
+        </w:tabs>
+        <w:ind w:left="720" w:hanging="360"/>
+      </w:pPr>
+      <w:rPr>
+        <w:rFonts w:ascii="Symbol" w:hAnsi="Symbol" w:hint="default"/>
+        <w:sz w:val="20"/>
+      </w:rPr>
+    </w:lvl>
+    <w:lvl w:ilvl="1">
+      <w:start w:val="1"/>
+      <w:numFmt w:val="bullet"/>
+      <w:lvlText w:val="o"/>
+      <w:lvlJc w:val="left"/>
+      <w:pPr>
+        <w:tabs>
+          <w:tab w:val="num" w:pos="1440"/>
+        </w:tabs>
+        <w:ind w:left="1440" w:hanging="360"/>
+      </w:pPr>
+      <w:rPr>
+        <w:rFonts w:ascii="Courier New" w:hAnsi="Courier New" w:hint="default"/>
+        <w:sz w:val="20"/>
+      </w:rPr>
+    </w:lvl>
+    <w:lvl w:ilvl="2">
+      <w:start w:val="1"/>
+      <w:numFmt w:val="bullet"/>
+      <w:lvlText w:val=""/>
+      <w:lvlJc w:val="left"/>
+      <w:pPr>
+        <w:tabs>
+          <w:tab w:val="num" w:pos="2160"/>
+        </w:tabs>
+        <w:ind w:left="2160" w:hanging="360"/>
+      </w:pPr>
+      <w:rPr>
+        <w:rFonts w:ascii="Wingdings" w:hAnsi="Wingdings" w:hint="default"/>
+        <w:sz w:val="20"/>
+      </w:rPr>
+    </w:lvl>
+    <w:lvl w:ilvl="3" w:tentative="1">
+      <w:start w:val="1"/>
+      <w:numFmt w:val="bullet"/>
+      <w:lvlText w:val=""/>
+      <w:lvlJc w:val="left"/>
+      <w:pPr>
+        <w:tabs>
+          <w:tab w:val="num" w:pos="2880"/>
+        </w:tabs>
+        <w:ind w:left="2880" w:hanging="360"/>
+      </w:pPr>
+      <w:rPr>
+        <w:rFonts w:ascii="Wingdings" w:hAnsi="Wingdings" w:hint="default"/>
+        <w:sz w:val="20"/>
+      </w:rPr>
+    </w:lvl>
+    <w:lvl w:ilvl="4" w:tentative="1">
+      <w:start w:val="1"/>
+      <w:numFmt w:val="bullet"/>
+      <w:lvlText w:val=""/>
+      <w:lvlJc w:val="left"/>
+      <w:pPr>
+        <w:tabs>
+          <w:tab w:val="num" w:pos="3600"/>
+        </w:tabs>
+        <w:ind w:left="3600" w:hanging="360"/>
+      </w:pPr>
+      <w:rPr>
+        <w:rFonts w:ascii="Wingdings" w:hAnsi="Wingdings" w:hint="default"/>
+        <w:sz w:val="20"/>
+      </w:rPr>
+    </w:lvl>
+    <w:lvl w:ilvl="5" w:tentative="1">
+      <w:start w:val="1"/>
+      <w:numFmt w:val="bullet"/>
+      <w:lvlText w:val=""/>
+      <w:lvlJc w:val="left"/>
+      <w:pPr>
+        <w:tabs>
+          <w:tab w:val="num" w:pos="4320"/>
+        </w:tabs>
+        <w:ind w:left="4320" w:hanging="360"/>
+      </w:pPr>
+      <w:rPr>
+        <w:rFonts w:ascii="Wingdings" w:hAnsi="Wingdings" w:hint="default"/>
+        <w:sz w:val="20"/>
+      </w:rPr>
+    </w:lvl>
+    <w:lvl w:ilvl="6" w:tentative="1">
+      <w:start w:val="1"/>
+      <w:numFmt w:val="bullet"/>
+      <w:lvlText w:val=""/>
+      <w:lvlJc w:val="left"/>
+      <w:pPr>
+        <w:tabs>
+          <w:tab w:val="num" w:pos="5040"/>
+        </w:tabs>
+        <w:ind w:left="5040" w:hanging="360"/>
+      </w:pPr>
+      <w:rPr>
+        <w:rFonts w:ascii="Wingdings" w:hAnsi="Wingdings" w:hint="default"/>
+        <w:sz w:val="20"/>
+      </w:rPr>
+    </w:lvl>
+    <w:lvl w:ilvl="7" w:tentative="1">
+      <w:start w:val="1"/>
+      <w:numFmt w:val="bullet"/>
+      <w:lvlText w:val=""/>
+      <w:lvlJc w:val="left"/>
+      <w:pPr>
+        <w:tabs>
+          <w:tab w:val="num" w:pos="5760"/>
+        </w:tabs>
+        <w:ind w:left="5760" w:hanging="360"/>
+      </w:pPr>
+      <w:rPr>
+        <w:rFonts w:ascii="Wingdings" w:hAnsi="Wingdings" w:hint="default"/>
+        <w:sz w:val="20"/>
+      </w:rPr>
+    </w:lvl>
+    <w:lvl w:ilvl="8" w:tentative="1">
+      <w:start w:val="1"/>
+      <w:numFmt w:val="bullet"/>
+      <w:lvlText w:val=""/>
+      <w:lvlJc w:val="left"/>
+      <w:pPr>
+        <w:tabs>
+          <w:tab w:val="num" w:pos="6480"/>
+        </w:tabs>
+        <w:ind w:left="6480" w:hanging="360"/>
+      </w:pPr>
+      <w:rPr>
+        <w:rFonts w:ascii="Wingdings" w:hAnsi="Wingdings" w:hint="default"/>
+        <w:sz w:val="20"/>
+      </w:rPr>
+    </w:lvl>
+  </w:abstractNum>
+  <w:num w:numId="1" w16cid:durableId="722023886">
+    <w:abstractNumId w:val="4"/>
+  </w:num>
+  <w:num w:numId="2" w16cid:durableId="1312052277">
+    <w:abstractNumId w:val="5"/>
+  </w:num>
+  <w:num w:numId="3" w16cid:durableId="2034530987">
+    <w:abstractNumId w:val="2"/>
+  </w:num>
+  <w:num w:numId="4" w16cid:durableId="686636297">
+    <w:abstractNumId w:val="1"/>
+  </w:num>
+  <w:num w:numId="5" w16cid:durableId="49807953">
+    <w:abstractNumId w:val="3"/>
+  </w:num>
+  <w:num w:numId="6" w16cid:durableId="476841409">
+    <w:abstractNumId w:val="0"/>
+  </w:num>
+</w:numbering>
 </file>
 
 <file path=word/styles.xml><?xml version="1.0" encoding="utf-8"?>

</xml_diff>